<commit_message>
set ecal works, must delete printing
</commit_message>
<xml_diff>
--- a/Theoretical part/Theoretical Part.docx
+++ b/Theoretical part/Theoretical Part.docx
@@ -85,15 +85,7 @@
           <w:szCs w:val="28"/>
           <w:lang w:val="en-US"/>
         </w:rPr>
-        <w:t xml:space="preserve">is </w:t>
-      </w:r>
-      <w:r>
-        <w:rPr>
-          <w:sz w:val="28"/>
-          <w:szCs w:val="28"/>
-          <w:lang w:val="en-US"/>
-        </w:rPr>
-        <w:t>evaluated in a non-standard way (not as the application rule)</w:t>
+        <w:t>is evaluated in a non-standard way (not as the application rule)</w:t>
       </w:r>
       <w:r>
         <w:rPr>
@@ -254,7 +246,15 @@
           <w:szCs w:val="28"/>
           <w:lang w:val="en-US"/>
         </w:rPr>
-        <w:t xml:space="preserve">This function is needed </w:t>
+        <w:t>It</w:t>
+      </w:r>
+      <w:r>
+        <w:rPr>
+          <w:sz w:val="28"/>
+          <w:szCs w:val="28"/>
+          <w:lang w:val="en-US"/>
+        </w:rPr>
+        <w:t xml:space="preserve"> is needed </w:t>
       </w:r>
       <w:r>
         <w:rPr>
@@ -350,15 +350,7 @@
           <w:szCs w:val="28"/>
           <w:lang w:val="en-US"/>
         </w:rPr>
-        <w:t xml:space="preserve"> </w:t>
-      </w:r>
-      <w:r>
-        <w:rPr>
-          <w:sz w:val="28"/>
-          <w:szCs w:val="28"/>
-          <w:lang w:val="en-US"/>
-        </w:rPr>
-        <w:t xml:space="preserve">is needed when there is a need to substitute variables with values. </w:t>
+        <w:t xml:space="preserve"> is needed when there is a need to substitute variables with values. </w:t>
       </w:r>
       <w:r>
         <w:rPr>
@@ -538,7 +530,14 @@
           <w:szCs w:val="28"/>
           <w:lang w:val="en-US"/>
         </w:rPr>
-        <w:t xml:space="preserve">. </w:t>
+        <w:t xml:space="preserve">. As written above, </w:t>
+      </w:r>
+      <w:r>
+        <w:rPr>
+          <w:sz w:val="28"/>
+          <w:szCs w:val="28"/>
+        </w:rPr>
+        <w:t>valueToLitExp</w:t>
       </w:r>
       <w:r>
         <w:rPr>
@@ -546,30 +545,7 @@
           <w:szCs w:val="28"/>
           <w:lang w:val="en-US"/>
         </w:rPr>
-        <w:t xml:space="preserve">As written above, </w:t>
-      </w:r>
-      <w:r>
-        <w:rPr>
-          <w:sz w:val="28"/>
-          <w:szCs w:val="28"/>
-        </w:rPr>
-        <w:t>valueToLitExp</w:t>
-      </w:r>
-      <w:r>
-        <w:rPr>
-          <w:sz w:val="28"/>
-          <w:szCs w:val="28"/>
-          <w:lang w:val="en-US"/>
-        </w:rPr>
-        <w:t xml:space="preserve"> is needed when there is a need to substitute variables with values</w:t>
-      </w:r>
-      <w:r>
-        <w:rPr>
-          <w:sz w:val="28"/>
-          <w:szCs w:val="28"/>
-          <w:lang w:val="en-US"/>
-        </w:rPr>
-        <w:t>, therefore, it is not needed.</w:t>
+        <w:t xml:space="preserve"> is needed when there is a need to substitute variables with values, therefore, it is not needed.</w:t>
       </w:r>
     </w:p>
     <w:p>
@@ -609,14 +585,7 @@
           <w:szCs w:val="28"/>
         </w:rPr>
         <w:lastRenderedPageBreak/>
-        <w:t xml:space="preserve">What are the reasons that would justify switching from applicative order to normal order evaluation? Give an </w:t>
-      </w:r>
-      <w:r>
-        <w:rPr>
-          <w:sz w:val="28"/>
-          <w:szCs w:val="28"/>
-        </w:rPr>
-        <w:t>example.</w:t>
+        <w:t>What are the reasons that would justify switching from applicative order to normal order evaluation? Give an example.</w:t>
       </w:r>
     </w:p>
     <w:p>
@@ -6365,7 +6334,6 @@
     <w:p>
       <w:pPr>
         <w:rPr>
-          <w:rFonts w:hint="cs"/>
           <w:sz w:val="28"/>
           <w:szCs w:val="28"/>
           <w:rtl/>
@@ -6631,7 +6599,67 @@
           <w:sz w:val="17"/>
           <w:szCs w:val="17"/>
         </w:rPr>
-        <w:t xml:space="preserve"> x x x x x</w:t>
+        <w:t xml:space="preserve"> x </w:t>
+      </w:r>
+      <w:proofErr w:type="spellStart"/>
+      <w:r>
+        <w:rPr>
+          <w:rFonts w:ascii="Consolas" w:hAnsi="Consolas"/>
+          <w:color w:val="000000"/>
+          <w:sz w:val="17"/>
+          <w:szCs w:val="17"/>
+        </w:rPr>
+        <w:t>x</w:t>
+      </w:r>
+      <w:proofErr w:type="spellEnd"/>
+      <w:r>
+        <w:rPr>
+          <w:rFonts w:ascii="Consolas" w:hAnsi="Consolas"/>
+          <w:color w:val="000000"/>
+          <w:sz w:val="17"/>
+          <w:szCs w:val="17"/>
+        </w:rPr>
+        <w:t xml:space="preserve"> </w:t>
+      </w:r>
+      <w:proofErr w:type="spellStart"/>
+      <w:r>
+        <w:rPr>
+          <w:rFonts w:ascii="Consolas" w:hAnsi="Consolas"/>
+          <w:color w:val="000000"/>
+          <w:sz w:val="17"/>
+          <w:szCs w:val="17"/>
+        </w:rPr>
+        <w:t>x</w:t>
+      </w:r>
+      <w:proofErr w:type="spellEnd"/>
+      <w:r>
+        <w:rPr>
+          <w:rFonts w:ascii="Consolas" w:hAnsi="Consolas"/>
+          <w:color w:val="000000"/>
+          <w:sz w:val="17"/>
+          <w:szCs w:val="17"/>
+        </w:rPr>
+        <w:t xml:space="preserve"> </w:t>
+      </w:r>
+      <w:proofErr w:type="spellStart"/>
+      <w:r>
+        <w:rPr>
+          <w:rFonts w:ascii="Consolas" w:hAnsi="Consolas"/>
+          <w:color w:val="000000"/>
+          <w:sz w:val="17"/>
+          <w:szCs w:val="17"/>
+        </w:rPr>
+        <w:t>x</w:t>
+      </w:r>
+      <w:proofErr w:type="spellEnd"/>
+      <w:r>
+        <w:rPr>
+          <w:rFonts w:ascii="Consolas" w:hAnsi="Consolas"/>
+          <w:color w:val="000000"/>
+          <w:sz w:val="17"/>
+          <w:szCs w:val="17"/>
+        </w:rPr>
+        <w:t xml:space="preserve"> x</w:t>
       </w:r>
       <w:r>
         <w:rPr>
@@ -7078,7 +7106,67 @@
           <w:sz w:val="17"/>
           <w:szCs w:val="17"/>
         </w:rPr>
-        <w:t xml:space="preserve"> x x x x x</w:t>
+        <w:t xml:space="preserve"> x </w:t>
+      </w:r>
+      <w:proofErr w:type="spellStart"/>
+      <w:r>
+        <w:rPr>
+          <w:rFonts w:ascii="Consolas" w:hAnsi="Consolas"/>
+          <w:color w:val="000000"/>
+          <w:sz w:val="17"/>
+          <w:szCs w:val="17"/>
+        </w:rPr>
+        <w:t>x</w:t>
+      </w:r>
+      <w:proofErr w:type="spellEnd"/>
+      <w:r>
+        <w:rPr>
+          <w:rFonts w:ascii="Consolas" w:hAnsi="Consolas"/>
+          <w:color w:val="000000"/>
+          <w:sz w:val="17"/>
+          <w:szCs w:val="17"/>
+        </w:rPr>
+        <w:t xml:space="preserve"> </w:t>
+      </w:r>
+      <w:proofErr w:type="spellStart"/>
+      <w:r>
+        <w:rPr>
+          <w:rFonts w:ascii="Consolas" w:hAnsi="Consolas"/>
+          <w:color w:val="000000"/>
+          <w:sz w:val="17"/>
+          <w:szCs w:val="17"/>
+        </w:rPr>
+        <w:t>x</w:t>
+      </w:r>
+      <w:proofErr w:type="spellEnd"/>
+      <w:r>
+        <w:rPr>
+          <w:rFonts w:ascii="Consolas" w:hAnsi="Consolas"/>
+          <w:color w:val="000000"/>
+          <w:sz w:val="17"/>
+          <w:szCs w:val="17"/>
+        </w:rPr>
+        <w:t xml:space="preserve"> </w:t>
+      </w:r>
+      <w:proofErr w:type="spellStart"/>
+      <w:r>
+        <w:rPr>
+          <w:rFonts w:ascii="Consolas" w:hAnsi="Consolas"/>
+          <w:color w:val="000000"/>
+          <w:sz w:val="17"/>
+          <w:szCs w:val="17"/>
+        </w:rPr>
+        <w:t>x</w:t>
+      </w:r>
+      <w:proofErr w:type="spellEnd"/>
+      <w:r>
+        <w:rPr>
+          <w:rFonts w:ascii="Consolas" w:hAnsi="Consolas"/>
+          <w:color w:val="000000"/>
+          <w:sz w:val="17"/>
+          <w:szCs w:val="17"/>
+        </w:rPr>
+        <w:t xml:space="preserve"> x</w:t>
       </w:r>
       <w:r>
         <w:rPr>
@@ -7292,7 +7380,67 @@
           <w:sz w:val="17"/>
           <w:szCs w:val="17"/>
         </w:rPr>
-        <w:t xml:space="preserve"> x x x x x</w:t>
+        <w:t xml:space="preserve"> x </w:t>
+      </w:r>
+      <w:proofErr w:type="spellStart"/>
+      <w:r>
+        <w:rPr>
+          <w:rFonts w:ascii="Consolas" w:hAnsi="Consolas"/>
+          <w:color w:val="000000"/>
+          <w:sz w:val="17"/>
+          <w:szCs w:val="17"/>
+        </w:rPr>
+        <w:t>x</w:t>
+      </w:r>
+      <w:proofErr w:type="spellEnd"/>
+      <w:r>
+        <w:rPr>
+          <w:rFonts w:ascii="Consolas" w:hAnsi="Consolas"/>
+          <w:color w:val="000000"/>
+          <w:sz w:val="17"/>
+          <w:szCs w:val="17"/>
+        </w:rPr>
+        <w:t xml:space="preserve"> </w:t>
+      </w:r>
+      <w:proofErr w:type="spellStart"/>
+      <w:r>
+        <w:rPr>
+          <w:rFonts w:ascii="Consolas" w:hAnsi="Consolas"/>
+          <w:color w:val="000000"/>
+          <w:sz w:val="17"/>
+          <w:szCs w:val="17"/>
+        </w:rPr>
+        <w:t>x</w:t>
+      </w:r>
+      <w:proofErr w:type="spellEnd"/>
+      <w:r>
+        <w:rPr>
+          <w:rFonts w:ascii="Consolas" w:hAnsi="Consolas"/>
+          <w:color w:val="000000"/>
+          <w:sz w:val="17"/>
+          <w:szCs w:val="17"/>
+        </w:rPr>
+        <w:t xml:space="preserve"> </w:t>
+      </w:r>
+      <w:proofErr w:type="spellStart"/>
+      <w:r>
+        <w:rPr>
+          <w:rFonts w:ascii="Consolas" w:hAnsi="Consolas"/>
+          <w:color w:val="000000"/>
+          <w:sz w:val="17"/>
+          <w:szCs w:val="17"/>
+        </w:rPr>
+        <w:t>x</w:t>
+      </w:r>
+      <w:proofErr w:type="spellEnd"/>
+      <w:r>
+        <w:rPr>
+          <w:rFonts w:ascii="Consolas" w:hAnsi="Consolas"/>
+          <w:color w:val="000000"/>
+          <w:sz w:val="17"/>
+          <w:szCs w:val="17"/>
+        </w:rPr>
+        <w:t xml:space="preserve"> x</w:t>
       </w:r>
       <w:r>
         <w:rPr>
@@ -7400,7 +7548,67 @@
           <w:sz w:val="17"/>
           <w:szCs w:val="17"/>
         </w:rPr>
-        <w:t xml:space="preserve"> x x x x x</w:t>
+        <w:t xml:space="preserve"> x </w:t>
+      </w:r>
+      <w:proofErr w:type="spellStart"/>
+      <w:r>
+        <w:rPr>
+          <w:rFonts w:ascii="Consolas" w:hAnsi="Consolas"/>
+          <w:color w:val="000000"/>
+          <w:sz w:val="17"/>
+          <w:szCs w:val="17"/>
+        </w:rPr>
+        <w:t>x</w:t>
+      </w:r>
+      <w:proofErr w:type="spellEnd"/>
+      <w:r>
+        <w:rPr>
+          <w:rFonts w:ascii="Consolas" w:hAnsi="Consolas"/>
+          <w:color w:val="000000"/>
+          <w:sz w:val="17"/>
+          <w:szCs w:val="17"/>
+        </w:rPr>
+        <w:t xml:space="preserve"> </w:t>
+      </w:r>
+      <w:proofErr w:type="spellStart"/>
+      <w:r>
+        <w:rPr>
+          <w:rFonts w:ascii="Consolas" w:hAnsi="Consolas"/>
+          <w:color w:val="000000"/>
+          <w:sz w:val="17"/>
+          <w:szCs w:val="17"/>
+        </w:rPr>
+        <w:t>x</w:t>
+      </w:r>
+      <w:proofErr w:type="spellEnd"/>
+      <w:r>
+        <w:rPr>
+          <w:rFonts w:ascii="Consolas" w:hAnsi="Consolas"/>
+          <w:color w:val="000000"/>
+          <w:sz w:val="17"/>
+          <w:szCs w:val="17"/>
+        </w:rPr>
+        <w:t xml:space="preserve"> </w:t>
+      </w:r>
+      <w:proofErr w:type="spellStart"/>
+      <w:r>
+        <w:rPr>
+          <w:rFonts w:ascii="Consolas" w:hAnsi="Consolas"/>
+          <w:color w:val="000000"/>
+          <w:sz w:val="17"/>
+          <w:szCs w:val="17"/>
+        </w:rPr>
+        <w:t>x</w:t>
+      </w:r>
+      <w:proofErr w:type="spellEnd"/>
+      <w:r>
+        <w:rPr>
+          <w:rFonts w:ascii="Consolas" w:hAnsi="Consolas"/>
+          <w:color w:val="000000"/>
+          <w:sz w:val="17"/>
+          <w:szCs w:val="17"/>
+        </w:rPr>
+        <w:t xml:space="preserve"> x</w:t>
       </w:r>
       <w:r>
         <w:rPr>
@@ -7443,8 +7651,19 @@
           <w:sz w:val="17"/>
           <w:szCs w:val="17"/>
         </w:rPr>
-        <w:t xml:space="preserve">        substiute</w:t>
-      </w:r>
+        <w:t xml:space="preserve">        </w:t>
+      </w:r>
+      <w:proofErr w:type="spellStart"/>
+      <w:r>
+        <w:rPr>
+          <w:rFonts w:ascii="Consolas" w:hAnsi="Consolas"/>
+          <w:color w:val="000000"/>
+          <w:sz w:val="17"/>
+          <w:szCs w:val="17"/>
+        </w:rPr>
+        <w:t>substiute</w:t>
+      </w:r>
+      <w:proofErr w:type="spellEnd"/>
       <w:r>
         <w:rPr>
           <w:rFonts w:ascii="Consolas" w:hAnsi="Consolas"/>
@@ -7504,7 +7723,67 @@
           <w:sz w:val="17"/>
           <w:szCs w:val="17"/>
         </w:rPr>
-        <w:t xml:space="preserve"> x x x x x</w:t>
+        <w:t xml:space="preserve"> x </w:t>
+      </w:r>
+      <w:proofErr w:type="spellStart"/>
+      <w:r>
+        <w:rPr>
+          <w:rFonts w:ascii="Consolas" w:hAnsi="Consolas"/>
+          <w:color w:val="000000"/>
+          <w:sz w:val="17"/>
+          <w:szCs w:val="17"/>
+        </w:rPr>
+        <w:t>x</w:t>
+      </w:r>
+      <w:proofErr w:type="spellEnd"/>
+      <w:r>
+        <w:rPr>
+          <w:rFonts w:ascii="Consolas" w:hAnsi="Consolas"/>
+          <w:color w:val="000000"/>
+          <w:sz w:val="17"/>
+          <w:szCs w:val="17"/>
+        </w:rPr>
+        <w:t xml:space="preserve"> </w:t>
+      </w:r>
+      <w:proofErr w:type="spellStart"/>
+      <w:r>
+        <w:rPr>
+          <w:rFonts w:ascii="Consolas" w:hAnsi="Consolas"/>
+          <w:color w:val="000000"/>
+          <w:sz w:val="17"/>
+          <w:szCs w:val="17"/>
+        </w:rPr>
+        <w:t>x</w:t>
+      </w:r>
+      <w:proofErr w:type="spellEnd"/>
+      <w:r>
+        <w:rPr>
+          <w:rFonts w:ascii="Consolas" w:hAnsi="Consolas"/>
+          <w:color w:val="000000"/>
+          <w:sz w:val="17"/>
+          <w:szCs w:val="17"/>
+        </w:rPr>
+        <w:t xml:space="preserve"> </w:t>
+      </w:r>
+      <w:proofErr w:type="spellStart"/>
+      <w:r>
+        <w:rPr>
+          <w:rFonts w:ascii="Consolas" w:hAnsi="Consolas"/>
+          <w:color w:val="000000"/>
+          <w:sz w:val="17"/>
+          <w:szCs w:val="17"/>
+        </w:rPr>
+        <w:t>x</w:t>
+      </w:r>
+      <w:proofErr w:type="spellEnd"/>
+      <w:r>
+        <w:rPr>
+          <w:rFonts w:ascii="Consolas" w:hAnsi="Consolas"/>
+          <w:color w:val="000000"/>
+          <w:sz w:val="17"/>
+          <w:szCs w:val="17"/>
+        </w:rPr>
+        <w:t xml:space="preserve"> x</w:t>
       </w:r>
       <w:r>
         <w:rPr>
@@ -9404,7 +9683,27 @@
           <w:sz w:val="17"/>
           <w:szCs w:val="17"/>
         </w:rPr>
-        <w:t xml:space="preserve"> evaluting </w:t>
+        <w:t xml:space="preserve"> </w:t>
+      </w:r>
+      <w:proofErr w:type="spellStart"/>
+      <w:r>
+        <w:rPr>
+          <w:rFonts w:ascii="Consolas" w:hAnsi="Consolas"/>
+          <w:color w:val="000000"/>
+          <w:sz w:val="17"/>
+          <w:szCs w:val="17"/>
+        </w:rPr>
+        <w:t>evaluting</w:t>
+      </w:r>
+      <w:proofErr w:type="spellEnd"/>
+      <w:r>
+        <w:rPr>
+          <w:rFonts w:ascii="Consolas" w:hAnsi="Consolas"/>
+          <w:color w:val="000000"/>
+          <w:sz w:val="17"/>
+          <w:szCs w:val="17"/>
+        </w:rPr>
+        <w:t xml:space="preserve"> </w:t>
       </w:r>
       <w:r>
         <w:rPr>
@@ -9905,7 +10204,67 @@
           <w:sz w:val="17"/>
           <w:szCs w:val="17"/>
         </w:rPr>
-        <w:t xml:space="preserve"> x x x x x</w:t>
+        <w:t xml:space="preserve"> x </w:t>
+      </w:r>
+      <w:proofErr w:type="spellStart"/>
+      <w:r>
+        <w:rPr>
+          <w:rFonts w:ascii="Consolas" w:hAnsi="Consolas"/>
+          <w:color w:val="000000"/>
+          <w:sz w:val="17"/>
+          <w:szCs w:val="17"/>
+        </w:rPr>
+        <w:t>x</w:t>
+      </w:r>
+      <w:proofErr w:type="spellEnd"/>
+      <w:r>
+        <w:rPr>
+          <w:rFonts w:ascii="Consolas" w:hAnsi="Consolas"/>
+          <w:color w:val="000000"/>
+          <w:sz w:val="17"/>
+          <w:szCs w:val="17"/>
+        </w:rPr>
+        <w:t xml:space="preserve"> </w:t>
+      </w:r>
+      <w:proofErr w:type="spellStart"/>
+      <w:r>
+        <w:rPr>
+          <w:rFonts w:ascii="Consolas" w:hAnsi="Consolas"/>
+          <w:color w:val="000000"/>
+          <w:sz w:val="17"/>
+          <w:szCs w:val="17"/>
+        </w:rPr>
+        <w:t>x</w:t>
+      </w:r>
+      <w:proofErr w:type="spellEnd"/>
+      <w:r>
+        <w:rPr>
+          <w:rFonts w:ascii="Consolas" w:hAnsi="Consolas"/>
+          <w:color w:val="000000"/>
+          <w:sz w:val="17"/>
+          <w:szCs w:val="17"/>
+        </w:rPr>
+        <w:t xml:space="preserve"> </w:t>
+      </w:r>
+      <w:proofErr w:type="spellStart"/>
+      <w:r>
+        <w:rPr>
+          <w:rFonts w:ascii="Consolas" w:hAnsi="Consolas"/>
+          <w:color w:val="000000"/>
+          <w:sz w:val="17"/>
+          <w:szCs w:val="17"/>
+        </w:rPr>
+        <w:t>x</w:t>
+      </w:r>
+      <w:proofErr w:type="spellEnd"/>
+      <w:r>
+        <w:rPr>
+          <w:rFonts w:ascii="Consolas" w:hAnsi="Consolas"/>
+          <w:color w:val="000000"/>
+          <w:sz w:val="17"/>
+          <w:szCs w:val="17"/>
+        </w:rPr>
+        <w:t xml:space="preserve"> x</w:t>
       </w:r>
       <w:r>
         <w:rPr>
@@ -10806,7 +11165,67 @@
           <w:sz w:val="17"/>
           <w:szCs w:val="17"/>
         </w:rPr>
-        <w:t xml:space="preserve"> x x x x x</w:t>
+        <w:t xml:space="preserve"> x </w:t>
+      </w:r>
+      <w:proofErr w:type="spellStart"/>
+      <w:r>
+        <w:rPr>
+          <w:rFonts w:ascii="Consolas" w:hAnsi="Consolas"/>
+          <w:color w:val="000000"/>
+          <w:sz w:val="17"/>
+          <w:szCs w:val="17"/>
+        </w:rPr>
+        <w:t>x</w:t>
+      </w:r>
+      <w:proofErr w:type="spellEnd"/>
+      <w:r>
+        <w:rPr>
+          <w:rFonts w:ascii="Consolas" w:hAnsi="Consolas"/>
+          <w:color w:val="000000"/>
+          <w:sz w:val="17"/>
+          <w:szCs w:val="17"/>
+        </w:rPr>
+        <w:t xml:space="preserve"> </w:t>
+      </w:r>
+      <w:proofErr w:type="spellStart"/>
+      <w:r>
+        <w:rPr>
+          <w:rFonts w:ascii="Consolas" w:hAnsi="Consolas"/>
+          <w:color w:val="000000"/>
+          <w:sz w:val="17"/>
+          <w:szCs w:val="17"/>
+        </w:rPr>
+        <w:t>x</w:t>
+      </w:r>
+      <w:proofErr w:type="spellEnd"/>
+      <w:r>
+        <w:rPr>
+          <w:rFonts w:ascii="Consolas" w:hAnsi="Consolas"/>
+          <w:color w:val="000000"/>
+          <w:sz w:val="17"/>
+          <w:szCs w:val="17"/>
+        </w:rPr>
+        <w:t xml:space="preserve"> </w:t>
+      </w:r>
+      <w:proofErr w:type="spellStart"/>
+      <w:r>
+        <w:rPr>
+          <w:rFonts w:ascii="Consolas" w:hAnsi="Consolas"/>
+          <w:color w:val="000000"/>
+          <w:sz w:val="17"/>
+          <w:szCs w:val="17"/>
+        </w:rPr>
+        <w:t>x</w:t>
+      </w:r>
+      <w:proofErr w:type="spellEnd"/>
+      <w:r>
+        <w:rPr>
+          <w:rFonts w:ascii="Consolas" w:hAnsi="Consolas"/>
+          <w:color w:val="000000"/>
+          <w:sz w:val="17"/>
+          <w:szCs w:val="17"/>
+        </w:rPr>
+        <w:t xml:space="preserve"> x</w:t>
       </w:r>
       <w:r>
         <w:rPr>
@@ -12287,21 +12706,875 @@
           <w:numId w:val="4"/>
         </w:numPr>
         <w:rPr>
-          <w:rFonts w:hint="cs"/>
+          <w:sz w:val="28"/>
+          <w:szCs w:val="28"/>
+        </w:rPr>
+      </w:pPr>
+      <w:r>
+        <w:rPr>
+          <w:sz w:val="28"/>
+          <w:szCs w:val="28"/>
+        </w:rPr>
+        <w:lastRenderedPageBreak/>
+        <w:t xml:space="preserve">In general, and as seen in class, substitution requires renaming. However, when the term that is substituted is "closed" (i.e., it does not contain free variables) then no renaming is </w:t>
+      </w:r>
+      <w:r>
+        <w:rPr>
+          <w:sz w:val="28"/>
+          <w:szCs w:val="28"/>
+        </w:rPr>
+        <w:t>required,</w:t>
+      </w:r>
+      <w:r>
+        <w:rPr>
+          <w:sz w:val="28"/>
+          <w:szCs w:val="28"/>
+        </w:rPr>
+        <w:t xml:space="preserve"> and naive substitution is correct</w:t>
+      </w:r>
+      <w:r>
+        <w:rPr>
+          <w:sz w:val="28"/>
+          <w:szCs w:val="28"/>
+          <w:lang w:val="en-US"/>
+        </w:rPr>
+        <w:t>.</w:t>
+      </w:r>
+      <w:r>
+        <w:rPr>
+          <w:sz w:val="28"/>
+          <w:szCs w:val="28"/>
+        </w:rPr>
+        <w:br/>
+      </w:r>
+      <w:r>
+        <w:rPr>
+          <w:sz w:val="28"/>
+          <w:szCs w:val="28"/>
+        </w:rPr>
+        <w:t xml:space="preserve">a. Prove it. </w:t>
+      </w:r>
+      <w:r>
+        <w:rPr>
+          <w:sz w:val="28"/>
+          <w:szCs w:val="28"/>
+        </w:rPr>
+        <w:br/>
+      </w:r>
+      <w:r>
+        <w:rPr>
+          <w:sz w:val="28"/>
+          <w:szCs w:val="28"/>
+        </w:rPr>
+        <w:t>b. Write evaluation rules for naive substitution</w:t>
+      </w:r>
+      <w:r>
+        <w:rPr>
+          <w:sz w:val="28"/>
+          <w:szCs w:val="28"/>
+        </w:rPr>
+        <w:t>.</w:t>
+      </w:r>
+    </w:p>
+    <w:p>
+      <w:pPr>
+        <w:pStyle w:val="ListParagraph"/>
+        <w:numPr>
+          <w:ilvl w:val="0"/>
+          <w:numId w:val="9"/>
+        </w:numPr>
+        <w:rPr>
+          <w:sz w:val="28"/>
+          <w:szCs w:val="28"/>
+          <w:lang w:val="en-US"/>
+        </w:rPr>
+      </w:pPr>
+      <w:r>
+        <w:rPr>
+          <w:sz w:val="28"/>
+          <w:szCs w:val="28"/>
+          <w:lang w:val="en-US"/>
+        </w:rPr>
+        <w:t xml:space="preserve">Let </w:t>
+      </w:r>
+      <m:oMath>
+        <m:r>
+          <w:rPr>
+            <w:rFonts w:ascii="Cambria Math" w:hAnsi="Cambria Math"/>
+            <w:sz w:val="28"/>
+            <w:szCs w:val="28"/>
+            <w:lang w:val="en-US"/>
+          </w:rPr>
+          <m:t>c</m:t>
+        </m:r>
+      </m:oMath>
+      <w:r>
+        <w:rPr>
+          <w:rFonts w:eastAsiaTheme="minorEastAsia"/>
+          <w:sz w:val="28"/>
+          <w:szCs w:val="28"/>
+          <w:lang w:val="en-US"/>
+        </w:rPr>
+        <w:t xml:space="preserve"> be a closed closure. Let </w:t>
+      </w:r>
+      <m:oMath>
+        <m:sSub>
+          <m:sSubPr>
+            <m:ctrlPr>
+              <w:rPr>
+                <w:rFonts w:ascii="Cambria Math" w:eastAsiaTheme="minorEastAsia" w:hAnsi="Cambria Math"/>
+                <w:i/>
+                <w:sz w:val="28"/>
+                <w:szCs w:val="28"/>
+                <w:lang w:val="en-US"/>
+              </w:rPr>
+            </m:ctrlPr>
+          </m:sSubPr>
+          <m:e>
+            <m:r>
+              <w:rPr>
+                <w:rFonts w:ascii="Cambria Math" w:eastAsiaTheme="minorEastAsia" w:hAnsi="Cambria Math"/>
+                <w:sz w:val="28"/>
+                <w:szCs w:val="28"/>
+                <w:lang w:val="en-US"/>
+              </w:rPr>
+              <m:t>x</m:t>
+            </m:r>
+          </m:e>
+          <m:sub>
+            <m:r>
+              <w:rPr>
+                <w:rFonts w:ascii="Cambria Math" w:eastAsiaTheme="minorEastAsia" w:hAnsi="Cambria Math"/>
+                <w:sz w:val="28"/>
+                <w:szCs w:val="28"/>
+                <w:lang w:val="en-US"/>
+              </w:rPr>
+              <m:t>1</m:t>
+            </m:r>
+          </m:sub>
+        </m:sSub>
+        <m:r>
+          <w:rPr>
+            <w:rFonts w:ascii="Cambria Math" w:eastAsiaTheme="minorEastAsia" w:hAnsi="Cambria Math"/>
+            <w:sz w:val="28"/>
+            <w:szCs w:val="28"/>
+            <w:lang w:val="en-US"/>
+          </w:rPr>
+          <m:t>…</m:t>
+        </m:r>
+        <m:sSub>
+          <m:sSubPr>
+            <m:ctrlPr>
+              <w:rPr>
+                <w:rFonts w:ascii="Cambria Math" w:eastAsiaTheme="minorEastAsia" w:hAnsi="Cambria Math"/>
+                <w:i/>
+                <w:sz w:val="28"/>
+                <w:szCs w:val="28"/>
+                <w:lang w:val="en-US"/>
+              </w:rPr>
+            </m:ctrlPr>
+          </m:sSubPr>
+          <m:e>
+            <m:r>
+              <w:rPr>
+                <w:rFonts w:ascii="Cambria Math" w:eastAsiaTheme="minorEastAsia" w:hAnsi="Cambria Math"/>
+                <w:sz w:val="28"/>
+                <w:szCs w:val="28"/>
+                <w:lang w:val="en-US"/>
+              </w:rPr>
+              <m:t>x</m:t>
+            </m:r>
+          </m:e>
+          <m:sub>
+            <m:r>
+              <w:rPr>
+                <w:rFonts w:ascii="Cambria Math" w:eastAsiaTheme="minorEastAsia" w:hAnsi="Cambria Math"/>
+                <w:sz w:val="28"/>
+                <w:szCs w:val="28"/>
+                <w:lang w:val="en-US"/>
+              </w:rPr>
+              <m:t>n</m:t>
+            </m:r>
+          </m:sub>
+        </m:sSub>
+      </m:oMath>
+      <w:r>
+        <w:rPr>
+          <w:rFonts w:eastAsiaTheme="minorEastAsia"/>
+          <w:sz w:val="28"/>
+          <w:szCs w:val="28"/>
+          <w:lang w:val="en-US"/>
+        </w:rPr>
+        <w:t xml:space="preserve"> be arguments in </w:t>
+      </w:r>
+      <m:oMath>
+        <m:r>
+          <w:rPr>
+            <w:rFonts w:ascii="Cambria Math" w:eastAsiaTheme="minorEastAsia" w:hAnsi="Cambria Math"/>
+            <w:sz w:val="28"/>
+            <w:szCs w:val="28"/>
+            <w:lang w:val="en-US"/>
+          </w:rPr>
+          <m:t>c</m:t>
+        </m:r>
+      </m:oMath>
+      <w:r>
+        <w:rPr>
+          <w:rFonts w:eastAsiaTheme="minorEastAsia"/>
+          <w:sz w:val="28"/>
+          <w:szCs w:val="28"/>
+          <w:lang w:val="en-US"/>
+        </w:rPr>
+        <w:t>.</w:t>
+      </w:r>
+      <w:r>
+        <w:rPr>
+          <w:rFonts w:eastAsiaTheme="minorEastAsia"/>
+          <w:sz w:val="28"/>
+          <w:szCs w:val="28"/>
+          <w:lang w:val="en-US"/>
+        </w:rPr>
+        <w:br/>
+      </w:r>
+      <w:r>
+        <w:rPr>
+          <w:sz w:val="28"/>
+          <w:szCs w:val="28"/>
+          <w:lang w:val="en-US"/>
+        </w:rPr>
+        <w:t xml:space="preserve">Lets </w:t>
+      </w:r>
+      <w:r>
+        <w:rPr>
+          <w:sz w:val="28"/>
+          <w:szCs w:val="28"/>
+          <w:lang w:val="en-US"/>
+        </w:rPr>
+        <w:t xml:space="preserve">assume by contradiction that renaming </w:t>
+      </w:r>
+      <w:r>
+        <w:rPr>
+          <w:sz w:val="28"/>
+          <w:szCs w:val="28"/>
+          <w:u w:val="single"/>
+          <w:lang w:val="en-US"/>
+        </w:rPr>
+        <w:t>is required</w:t>
+      </w:r>
+      <w:r>
+        <w:rPr>
+          <w:sz w:val="28"/>
+          <w:szCs w:val="28"/>
+          <w:lang w:val="en-US"/>
+        </w:rPr>
+        <w:t xml:space="preserve">. This means there exists an </w:t>
+      </w:r>
+      <m:oMath>
+        <m:r>
+          <w:rPr>
+            <w:rFonts w:ascii="Cambria Math" w:hAnsi="Cambria Math"/>
+            <w:sz w:val="28"/>
+            <w:szCs w:val="28"/>
+            <w:lang w:val="en-US"/>
+          </w:rPr>
+          <m:t>1≤i≤n</m:t>
+        </m:r>
+      </m:oMath>
+      <w:r>
+        <w:rPr>
+          <w:rFonts w:eastAsiaTheme="minorEastAsia"/>
+          <w:sz w:val="28"/>
+          <w:szCs w:val="28"/>
+          <w:lang w:val="en-US"/>
+        </w:rPr>
+        <w:t xml:space="preserve"> such that </w:t>
+      </w:r>
+      <m:oMath>
+        <m:sSub>
+          <m:sSubPr>
+            <m:ctrlPr>
+              <w:rPr>
+                <w:rFonts w:ascii="Cambria Math" w:eastAsiaTheme="minorEastAsia" w:hAnsi="Cambria Math"/>
+                <w:i/>
+                <w:sz w:val="28"/>
+                <w:szCs w:val="28"/>
+                <w:lang w:val="en-US"/>
+              </w:rPr>
+            </m:ctrlPr>
+          </m:sSubPr>
+          <m:e>
+            <m:r>
+              <w:rPr>
+                <w:rFonts w:ascii="Cambria Math" w:eastAsiaTheme="minorEastAsia" w:hAnsi="Cambria Math"/>
+                <w:sz w:val="28"/>
+                <w:szCs w:val="28"/>
+                <w:lang w:val="en-US"/>
+              </w:rPr>
+              <m:t>x</m:t>
+            </m:r>
+          </m:e>
+          <m:sub>
+            <m:r>
+              <w:rPr>
+                <w:rFonts w:ascii="Cambria Math" w:eastAsiaTheme="minorEastAsia" w:hAnsi="Cambria Math"/>
+                <w:sz w:val="28"/>
+                <w:szCs w:val="28"/>
+                <w:lang w:val="en-US"/>
+              </w:rPr>
+              <m:t>i</m:t>
+            </m:r>
+          </m:sub>
+        </m:sSub>
+      </m:oMath>
+      <w:r>
+        <w:rPr>
+          <w:rFonts w:eastAsiaTheme="minorEastAsia"/>
+          <w:sz w:val="28"/>
+          <w:szCs w:val="28"/>
+          <w:lang w:val="en-US"/>
+        </w:rPr>
+        <w:t xml:space="preserve"> has two different definitions, and that </w:t>
+      </w:r>
+      <m:oMath>
+        <m:sSub>
+          <m:sSubPr>
+            <m:ctrlPr>
+              <w:rPr>
+                <w:rFonts w:ascii="Cambria Math" w:eastAsiaTheme="minorEastAsia" w:hAnsi="Cambria Math"/>
+                <w:i/>
+                <w:sz w:val="28"/>
+                <w:szCs w:val="28"/>
+                <w:lang w:val="en-US"/>
+              </w:rPr>
+            </m:ctrlPr>
+          </m:sSubPr>
+          <m:e>
+            <m:r>
+              <w:rPr>
+                <w:rFonts w:ascii="Cambria Math" w:eastAsiaTheme="minorEastAsia" w:hAnsi="Cambria Math"/>
+                <w:sz w:val="28"/>
+                <w:szCs w:val="28"/>
+                <w:lang w:val="en-US"/>
+              </w:rPr>
+              <m:t>x</m:t>
+            </m:r>
+          </m:e>
+          <m:sub>
+            <m:r>
+              <w:rPr>
+                <w:rFonts w:ascii="Cambria Math" w:eastAsiaTheme="minorEastAsia" w:hAnsi="Cambria Math"/>
+                <w:sz w:val="28"/>
+                <w:szCs w:val="28"/>
+                <w:lang w:val="en-US"/>
+              </w:rPr>
+              <m:t>i</m:t>
+            </m:r>
+          </m:sub>
+        </m:sSub>
+      </m:oMath>
+      <w:r>
+        <w:rPr>
+          <w:rFonts w:eastAsiaTheme="minorEastAsia"/>
+          <w:sz w:val="28"/>
+          <w:szCs w:val="28"/>
+          <w:lang w:val="en-US"/>
+        </w:rPr>
+        <w:t xml:space="preserve"> is present in the body of the closure (elsewhere the renaming wasn’t required). Then </w:t>
+      </w:r>
+      <m:oMath>
+        <m:sSub>
+          <m:sSubPr>
+            <m:ctrlPr>
+              <w:rPr>
+                <w:rFonts w:ascii="Cambria Math" w:eastAsiaTheme="minorEastAsia" w:hAnsi="Cambria Math"/>
+                <w:i/>
+                <w:sz w:val="28"/>
+                <w:szCs w:val="28"/>
+                <w:lang w:val="en-US"/>
+              </w:rPr>
+            </m:ctrlPr>
+          </m:sSubPr>
+          <m:e>
+            <m:r>
+              <w:rPr>
+                <w:rFonts w:ascii="Cambria Math" w:eastAsiaTheme="minorEastAsia" w:hAnsi="Cambria Math"/>
+                <w:sz w:val="28"/>
+                <w:szCs w:val="28"/>
+                <w:lang w:val="en-US"/>
+              </w:rPr>
+              <m:t>x</m:t>
+            </m:r>
+          </m:e>
+          <m:sub>
+            <m:r>
+              <w:rPr>
+                <w:rFonts w:ascii="Cambria Math" w:eastAsiaTheme="minorEastAsia" w:hAnsi="Cambria Math"/>
+                <w:sz w:val="28"/>
+                <w:szCs w:val="28"/>
+                <w:lang w:val="en-US"/>
+              </w:rPr>
+              <m:t>i</m:t>
+            </m:r>
+          </m:sub>
+        </m:sSub>
+      </m:oMath>
+      <w:r>
+        <w:rPr>
+          <w:rFonts w:eastAsiaTheme="minorEastAsia"/>
+          <w:sz w:val="28"/>
+          <w:szCs w:val="28"/>
+          <w:lang w:val="en-US"/>
+        </w:rPr>
+        <w:t xml:space="preserve"> is a free variable, in contradiction to the initial assumption.</w:t>
+      </w:r>
+    </w:p>
+    <w:p>
+      <w:pPr>
+        <w:pStyle w:val="ListParagraph"/>
+        <w:numPr>
+          <w:ilvl w:val="0"/>
+          <w:numId w:val="9"/>
+        </w:numPr>
+        <w:rPr>
+          <w:sz w:val="28"/>
+          <w:szCs w:val="28"/>
+          <w:lang w:val="en-US"/>
+        </w:rPr>
+      </w:pPr>
+      <w:r>
+        <w:rPr>
+          <w:sz w:val="28"/>
+          <w:szCs w:val="28"/>
+          <w:lang w:val="en-US"/>
+        </w:rPr>
+        <w:t xml:space="preserve">Given an expression </w:t>
+      </w:r>
+      <m:oMath>
+        <m:r>
+          <w:rPr>
+            <w:rFonts w:ascii="Cambria Math" w:hAnsi="Cambria Math"/>
+            <w:sz w:val="28"/>
+            <w:szCs w:val="28"/>
+            <w:lang w:val="en-US"/>
+          </w:rPr>
+          <m:t>E</m:t>
+        </m:r>
+      </m:oMath>
+      <w:r>
+        <w:rPr>
+          <w:rFonts w:eastAsiaTheme="minorEastAsia"/>
+          <w:sz w:val="28"/>
+          <w:szCs w:val="28"/>
+          <w:lang w:val="en-US"/>
+        </w:rPr>
+        <w:t>, consider the following algorithm to evaluate it:</w:t>
+      </w:r>
+    </w:p>
+    <w:p>
+      <w:pPr>
+        <w:pStyle w:val="ListParagraph"/>
+        <w:numPr>
+          <w:ilvl w:val="1"/>
+          <w:numId w:val="9"/>
+        </w:numPr>
+        <w:rPr>
+          <w:sz w:val="28"/>
+          <w:szCs w:val="28"/>
+          <w:lang w:val="en-US"/>
+        </w:rPr>
+      </w:pPr>
+      <w:r>
+        <w:rPr>
+          <w:sz w:val="28"/>
+          <w:szCs w:val="28"/>
+          <w:lang w:val="en-US"/>
+        </w:rPr>
+        <w:t xml:space="preserve">Identify the </w:t>
+      </w:r>
+      <w:r>
+        <w:rPr>
+          <w:sz w:val="28"/>
+          <w:szCs w:val="28"/>
+          <w:lang w:val="en-US"/>
+        </w:rPr>
+        <w:t>top-level</w:t>
+      </w:r>
+      <w:r>
+        <w:rPr>
+          <w:sz w:val="28"/>
+          <w:szCs w:val="28"/>
+          <w:lang w:val="en-US"/>
+        </w:rPr>
+        <w:t xml:space="preserve"> syntactic construct of </w:t>
+      </w:r>
+      <m:oMath>
+        <m:r>
+          <w:rPr>
+            <w:rFonts w:ascii="Cambria Math" w:hAnsi="Cambria Math"/>
+            <w:sz w:val="28"/>
+            <w:szCs w:val="28"/>
+            <w:lang w:val="en-US"/>
+          </w:rPr>
+          <m:t>E</m:t>
+        </m:r>
+      </m:oMath>
+      <w:r>
+        <w:rPr>
+          <w:rFonts w:eastAsiaTheme="minorEastAsia"/>
+          <w:sz w:val="28"/>
+          <w:szCs w:val="28"/>
+          <w:lang w:val="en-US"/>
+        </w:rPr>
+        <w:t>.</w:t>
+      </w:r>
+    </w:p>
+    <w:p>
+      <w:pPr>
+        <w:pStyle w:val="ListParagraph"/>
+        <w:numPr>
+          <w:ilvl w:val="1"/>
+          <w:numId w:val="9"/>
+        </w:numPr>
+        <w:rPr>
+          <w:sz w:val="28"/>
+          <w:szCs w:val="28"/>
+          <w:lang w:val="en-US"/>
+        </w:rPr>
+      </w:pPr>
+      <w:r>
+        <w:rPr>
+          <w:sz w:val="28"/>
+          <w:szCs w:val="28"/>
+          <w:lang w:val="en-US"/>
+        </w:rPr>
+        <w:t xml:space="preserve">Identify the immediate sub-expressions of </w:t>
+      </w:r>
+      <m:oMath>
+        <m:r>
+          <w:rPr>
+            <w:rFonts w:ascii="Cambria Math" w:hAnsi="Cambria Math"/>
+            <w:sz w:val="28"/>
+            <w:szCs w:val="28"/>
+            <w:lang w:val="en-US"/>
+          </w:rPr>
+          <m:t>E</m:t>
+        </m:r>
+      </m:oMath>
+      <w:r>
+        <w:rPr>
+          <w:rFonts w:eastAsiaTheme="minorEastAsia"/>
+          <w:sz w:val="28"/>
+          <w:szCs w:val="28"/>
+          <w:lang w:val="en-US"/>
+        </w:rPr>
+        <w:t>.</w:t>
+      </w:r>
+    </w:p>
+    <w:p>
+      <w:pPr>
+        <w:pStyle w:val="ListParagraph"/>
+        <w:numPr>
+          <w:ilvl w:val="1"/>
+          <w:numId w:val="9"/>
+        </w:numPr>
+        <w:rPr>
+          <w:sz w:val="28"/>
+          <w:szCs w:val="28"/>
+          <w:lang w:val="en-US"/>
+        </w:rPr>
+      </w:pPr>
+      <w:r>
+        <w:rPr>
+          <w:sz w:val="28"/>
+          <w:szCs w:val="28"/>
+          <w:lang w:val="en-US"/>
+        </w:rPr>
+        <w:t xml:space="preserve">Perform the specific evaluation rule defined for the construct of </w:t>
+      </w:r>
+      <m:oMath>
+        <m:r>
+          <w:rPr>
+            <w:rFonts w:ascii="Cambria Math" w:hAnsi="Cambria Math"/>
+            <w:sz w:val="28"/>
+            <w:szCs w:val="28"/>
+            <w:lang w:val="en-US"/>
+          </w:rPr>
+          <m:t>E</m:t>
+        </m:r>
+      </m:oMath>
+      <w:r>
+        <w:rPr>
+          <w:rFonts w:eastAsiaTheme="minorEastAsia"/>
+          <w:sz w:val="28"/>
+          <w:szCs w:val="28"/>
+          <w:lang w:val="en-US"/>
+        </w:rPr>
+        <w:t xml:space="preserve">, we will detail for the case of </w:t>
+      </w:r>
+      <m:oMath>
+        <m:r>
+          <w:rPr>
+            <w:rFonts w:ascii="Cambria Math" w:eastAsiaTheme="minorEastAsia" w:hAnsi="Cambria Math"/>
+            <w:sz w:val="28"/>
+            <w:szCs w:val="28"/>
+            <w:lang w:val="en-US"/>
+          </w:rPr>
+          <m:t>closure</m:t>
+        </m:r>
+      </m:oMath>
+      <w:r>
+        <w:rPr>
+          <w:rFonts w:eastAsiaTheme="minorEastAsia"/>
+          <w:sz w:val="28"/>
+          <w:szCs w:val="28"/>
+          <w:lang w:val="en-US"/>
+        </w:rPr>
+        <w:t>:</w:t>
+      </w:r>
+    </w:p>
+    <w:p>
+      <w:pPr>
+        <w:pStyle w:val="ListParagraph"/>
+        <w:numPr>
+          <w:ilvl w:val="2"/>
+          <w:numId w:val="9"/>
+        </w:numPr>
+        <w:rPr>
+          <w:sz w:val="28"/>
+          <w:szCs w:val="28"/>
+          <w:lang w:val="en-US"/>
+        </w:rPr>
+      </w:pPr>
+      <w:r>
+        <w:rPr>
+          <w:sz w:val="28"/>
+          <w:szCs w:val="28"/>
+          <w:lang w:val="en-US"/>
+        </w:rPr>
+        <w:t>Apply the specific evalu</w:t>
+      </w:r>
+      <w:r>
+        <w:rPr>
+          <w:sz w:val="28"/>
+          <w:szCs w:val="28"/>
+          <w:lang w:val="en-US"/>
+        </w:rPr>
+        <w:t xml:space="preserve">ation – </w:t>
+      </w:r>
+      <w:proofErr w:type="spellStart"/>
+      <w:r>
+        <w:rPr>
+          <w:sz w:val="28"/>
+          <w:szCs w:val="28"/>
+          <w:lang w:val="en-US"/>
+        </w:rPr>
+        <w:t>primOp</w:t>
+      </w:r>
+      <w:proofErr w:type="spellEnd"/>
+      <w:r>
+        <w:rPr>
+          <w:sz w:val="28"/>
+          <w:szCs w:val="28"/>
+          <w:lang w:val="en-US"/>
+        </w:rPr>
+        <w:t xml:space="preserve"> or closure.</w:t>
+      </w:r>
+    </w:p>
+    <w:p>
+      <w:pPr>
+        <w:pStyle w:val="ListParagraph"/>
+        <w:numPr>
+          <w:ilvl w:val="2"/>
+          <w:numId w:val="9"/>
+        </w:numPr>
+        <w:rPr>
+          <w:sz w:val="28"/>
+          <w:szCs w:val="28"/>
+          <w:lang w:val="en-US"/>
+        </w:rPr>
+      </w:pPr>
+      <w:r>
+        <w:rPr>
+          <w:sz w:val="28"/>
+          <w:szCs w:val="28"/>
+          <w:lang w:val="en-US"/>
+        </w:rPr>
+        <w:t>For closure: compute parameters, and check for free variables in the body. (*)</w:t>
+      </w:r>
+    </w:p>
+    <w:p>
+      <w:pPr>
+        <w:pStyle w:val="ListParagraph"/>
+        <w:numPr>
+          <w:ilvl w:val="2"/>
+          <w:numId w:val="9"/>
+        </w:numPr>
+        <w:rPr>
+          <w:sz w:val="28"/>
+          <w:szCs w:val="28"/>
+          <w:lang w:val="en-US"/>
+        </w:rPr>
+      </w:pPr>
+      <w:r>
+        <w:rPr>
+          <w:sz w:val="28"/>
+          <w:szCs w:val="28"/>
+          <w:lang w:val="en-US"/>
+        </w:rPr>
+        <w:t>If there aren’t any free variables – make procExpression with the current naming.</w:t>
+      </w:r>
+    </w:p>
+    <w:p>
+      <w:pPr>
+        <w:pStyle w:val="ListParagraph"/>
+        <w:numPr>
+          <w:ilvl w:val="2"/>
+          <w:numId w:val="9"/>
+        </w:numPr>
+        <w:rPr>
+          <w:sz w:val="28"/>
+          <w:szCs w:val="28"/>
+          <w:lang w:val="en-US"/>
+        </w:rPr>
+      </w:pPr>
+      <w:r>
+        <w:rPr>
+          <w:sz w:val="28"/>
+          <w:szCs w:val="28"/>
+          <w:lang w:val="en-US"/>
+        </w:rPr>
+        <w:t>If there is, use renaming and then make procExpression.</w:t>
+      </w:r>
+    </w:p>
+    <w:p>
+      <w:pPr>
+        <w:pStyle w:val="ListParagraph"/>
+        <w:numPr>
+          <w:ilvl w:val="2"/>
+          <w:numId w:val="9"/>
+        </w:numPr>
+        <w:rPr>
+          <w:sz w:val="28"/>
+          <w:szCs w:val="28"/>
+          <w:lang w:val="en-US"/>
+        </w:rPr>
+      </w:pPr>
+      <w:r>
+        <w:rPr>
+          <w:sz w:val="28"/>
+          <w:szCs w:val="28"/>
+          <w:lang w:val="en-US"/>
+        </w:rPr>
+        <w:t xml:space="preserve">Recursively compute the expressions in the </w:t>
+      </w:r>
+      <w:r>
+        <w:rPr>
+          <w:sz w:val="28"/>
+          <w:szCs w:val="28"/>
+          <w:lang w:val="en-US"/>
+        </w:rPr>
+        <w:t>body.</w:t>
+      </w:r>
+    </w:p>
+    <w:p>
+      <w:pPr>
+        <w:pStyle w:val="ListParagraph"/>
+        <w:rPr>
+          <w:sz w:val="28"/>
+          <w:szCs w:val="28"/>
+          <w:lang w:val="en-US"/>
+        </w:rPr>
+      </w:pPr>
+      <w:r>
+        <w:rPr>
+          <w:sz w:val="28"/>
+          <w:szCs w:val="28"/>
+          <w:u w:val="single"/>
+          <w:lang w:val="en-US"/>
+        </w:rPr>
+        <w:t>Notice</w:t>
+      </w:r>
+      <w:r>
+        <w:rPr>
+          <w:sz w:val="28"/>
+          <w:szCs w:val="28"/>
+          <w:lang w:val="en-US"/>
+        </w:rPr>
+        <w:t>: the only difference from the original evaluation rules is (*).</w:t>
+      </w:r>
+    </w:p>
+    <w:p>
+      <w:pPr>
+        <w:rPr>
+          <w:sz w:val="28"/>
+          <w:szCs w:val="28"/>
+          <w:lang w:val="en-US"/>
+        </w:rPr>
+      </w:pPr>
+      <w:r>
+        <w:rPr>
+          <w:sz w:val="28"/>
+          <w:szCs w:val="28"/>
+          <w:lang w:val="en-US"/>
+        </w:rPr>
+        <w:br w:type="page"/>
+      </w:r>
+    </w:p>
+    <w:p>
+      <w:pPr>
+        <w:pStyle w:val="IntenseQuote"/>
+        <w:numPr>
+          <w:ilvl w:val="0"/>
+          <w:numId w:val="4"/>
+        </w:numPr>
+        <w:rPr>
           <w:sz w:val="36"/>
           <w:szCs w:val="36"/>
+        </w:rPr>
+      </w:pPr>
+      <w:r>
+        <w:rPr>
+          <w:sz w:val="28"/>
+          <w:szCs w:val="28"/>
+        </w:rPr>
+        <w:lastRenderedPageBreak/>
+        <w:t xml:space="preserve">Draw an environment diagram for the following computation. Make sure to include the lexical block markers, the control </w:t>
+      </w:r>
+      <w:proofErr w:type="gramStart"/>
+      <w:r>
+        <w:rPr>
+          <w:sz w:val="28"/>
+          <w:szCs w:val="28"/>
+        </w:rPr>
+        <w:t>links</w:t>
+      </w:r>
+      <w:proofErr w:type="gramEnd"/>
+      <w:r>
+        <w:rPr>
+          <w:sz w:val="28"/>
+          <w:szCs w:val="28"/>
+        </w:rPr>
+        <w:t xml:space="preserve"> and the returned values</w:t>
+      </w:r>
+      <w:r>
+        <w:rPr>
+          <w:sz w:val="28"/>
+          <w:szCs w:val="28"/>
+          <w:lang w:val="en-US"/>
+        </w:rPr>
+        <w:t>.</w:t>
+      </w:r>
+    </w:p>
+    <w:p>
+      <w:pPr>
+        <w:pStyle w:val="ListParagraph"/>
+        <w:rPr>
+          <w:sz w:val="28"/>
+          <w:szCs w:val="28"/>
           <w:rtl/>
           <w:lang w:val="en-US"/>
         </w:rPr>
       </w:pPr>
-      <w:r>
-        <w:rPr>
-          <w:sz w:val="28"/>
-          <w:szCs w:val="28"/>
-        </w:rPr>
-        <w:lastRenderedPageBreak/>
-        <w:t>What are the reasons that would justify switching from normal order to applicative order evaluation? Give an example.</w:t>
-      </w:r>
     </w:p>
     <w:sectPr>
       <w:pgSz w:w="11906" w:h="16838"/>
@@ -12814,6 +14087,95 @@
     </w:lvl>
   </w:abstractNum>
   <w:abstractNum w:abstractNumId="5" w15:restartNumberingAfterBreak="0">
+    <w:nsid w:val="287F5302"/>
+    <w:multiLevelType w:val="hybridMultilevel"/>
+    <w:tmpl w:val="88DE4A8A"/>
+    <w:lvl w:ilvl="0" w:tplc="20000019">
+      <w:start w:val="1"/>
+      <w:numFmt w:val="lowerLetter"/>
+      <w:lvlText w:val="%1."/>
+      <w:lvlJc w:val="left"/>
+      <w:pPr>
+        <w:ind w:left="720" w:hanging="360"/>
+      </w:pPr>
+      <w:rPr>
+        <w:rFonts w:hint="default"/>
+      </w:rPr>
+    </w:lvl>
+    <w:lvl w:ilvl="1" w:tplc="2000000F">
+      <w:start w:val="1"/>
+      <w:numFmt w:val="decimal"/>
+      <w:lvlText w:val="%2."/>
+      <w:lvlJc w:val="left"/>
+      <w:pPr>
+        <w:ind w:left="1440" w:hanging="360"/>
+      </w:pPr>
+    </w:lvl>
+    <w:lvl w:ilvl="2" w:tplc="2000001B">
+      <w:start w:val="1"/>
+      <w:numFmt w:val="lowerRoman"/>
+      <w:lvlText w:val="%3."/>
+      <w:lvlJc w:val="right"/>
+      <w:pPr>
+        <w:ind w:left="2160" w:hanging="180"/>
+      </w:pPr>
+    </w:lvl>
+    <w:lvl w:ilvl="3" w:tplc="2000000F" w:tentative="1">
+      <w:start w:val="1"/>
+      <w:numFmt w:val="decimal"/>
+      <w:lvlText w:val="%4."/>
+      <w:lvlJc w:val="left"/>
+      <w:pPr>
+        <w:ind w:left="2880" w:hanging="360"/>
+      </w:pPr>
+    </w:lvl>
+    <w:lvl w:ilvl="4" w:tplc="20000019" w:tentative="1">
+      <w:start w:val="1"/>
+      <w:numFmt w:val="lowerLetter"/>
+      <w:lvlText w:val="%5."/>
+      <w:lvlJc w:val="left"/>
+      <w:pPr>
+        <w:ind w:left="3600" w:hanging="360"/>
+      </w:pPr>
+    </w:lvl>
+    <w:lvl w:ilvl="5" w:tplc="2000001B" w:tentative="1">
+      <w:start w:val="1"/>
+      <w:numFmt w:val="lowerRoman"/>
+      <w:lvlText w:val="%6."/>
+      <w:lvlJc w:val="right"/>
+      <w:pPr>
+        <w:ind w:left="4320" w:hanging="180"/>
+      </w:pPr>
+    </w:lvl>
+    <w:lvl w:ilvl="6" w:tplc="2000000F" w:tentative="1">
+      <w:start w:val="1"/>
+      <w:numFmt w:val="decimal"/>
+      <w:lvlText w:val="%7."/>
+      <w:lvlJc w:val="left"/>
+      <w:pPr>
+        <w:ind w:left="5040" w:hanging="360"/>
+      </w:pPr>
+    </w:lvl>
+    <w:lvl w:ilvl="7" w:tplc="20000019" w:tentative="1">
+      <w:start w:val="1"/>
+      <w:numFmt w:val="lowerLetter"/>
+      <w:lvlText w:val="%8."/>
+      <w:lvlJc w:val="left"/>
+      <w:pPr>
+        <w:ind w:left="5760" w:hanging="360"/>
+      </w:pPr>
+    </w:lvl>
+    <w:lvl w:ilvl="8" w:tplc="2000001B" w:tentative="1">
+      <w:start w:val="1"/>
+      <w:numFmt w:val="lowerRoman"/>
+      <w:lvlText w:val="%9."/>
+      <w:lvlJc w:val="right"/>
+      <w:pPr>
+        <w:ind w:left="6480" w:hanging="180"/>
+      </w:pPr>
+    </w:lvl>
+  </w:abstractNum>
+  <w:abstractNum w:abstractNumId="6" w15:restartNumberingAfterBreak="0">
     <w:nsid w:val="321331A8"/>
     <w:multiLevelType w:val="multilevel"/>
     <w:tmpl w:val="771AC6AC"/>
@@ -12926,7 +14288,7 @@
       </w:pPr>
     </w:lvl>
   </w:abstractNum>
-  <w:abstractNum w:abstractNumId="6" w15:restartNumberingAfterBreak="0">
+  <w:abstractNum w:abstractNumId="7" w15:restartNumberingAfterBreak="0">
     <w:nsid w:val="3C890C81"/>
     <w:multiLevelType w:val="hybridMultilevel"/>
     <w:tmpl w:val="74E4BC8A"/>
@@ -13017,7 +14379,7 @@
       </w:pPr>
     </w:lvl>
   </w:abstractNum>
-  <w:abstractNum w:abstractNumId="7" w15:restartNumberingAfterBreak="0">
+  <w:abstractNum w:abstractNumId="8" w15:restartNumberingAfterBreak="0">
     <w:nsid w:val="64847879"/>
     <w:multiLevelType w:val="hybridMultilevel"/>
     <w:tmpl w:val="93AA530C"/>
@@ -13110,13 +14472,13 @@
     <w:abstractNumId w:val="4"/>
   </w:num>
   <w:num w:numId="2">
-    <w:abstractNumId w:val="7"/>
+    <w:abstractNumId w:val="8"/>
   </w:num>
   <w:num w:numId="3">
     <w:abstractNumId w:val="1"/>
   </w:num>
   <w:num w:numId="4">
-    <w:abstractNumId w:val="6"/>
+    <w:abstractNumId w:val="7"/>
   </w:num>
   <w:num w:numId="5">
     <w:abstractNumId w:val="3"/>
@@ -13125,10 +14487,13 @@
     <w:abstractNumId w:val="2"/>
   </w:num>
   <w:num w:numId="7">
-    <w:abstractNumId w:val="5"/>
+    <w:abstractNumId w:val="6"/>
   </w:num>
   <w:num w:numId="8">
     <w:abstractNumId w:val="0"/>
+  </w:num>
+  <w:num w:numId="9">
+    <w:abstractNumId w:val="5"/>
   </w:num>
 </w:numbering>
 </file>
@@ -13711,7 +15076,7 @@
       <w:rFonts w:ascii="Courier New" w:eastAsiaTheme="minorEastAsia" w:hAnsi="Courier New" w:cs="Courier New"/>
       <w:sz w:val="20"/>
       <w:szCs w:val="20"/>
-      <w:lang w:val="en-IL" w:eastAsia="en-IL"/>
+      <w:lang w:eastAsia="en-IL"/>
     </w:rPr>
   </w:style>
   <w:style w:type="character" w:customStyle="1" w:styleId="codeChar">
@@ -13737,6 +15102,16 @@
       <w:sz w:val="20"/>
       <w:szCs w:val="20"/>
       <w:lang w:val="en-IL" w:eastAsia="en-IL"/>
+    </w:rPr>
+  </w:style>
+  <w:style w:type="character" w:styleId="PlaceholderText">
+    <w:name w:val="Placeholder Text"/>
+    <w:basedOn w:val="DefaultParagraphFont"/>
+    <w:uiPriority w:val="99"/>
+    <w:semiHidden/>
+    <w:rsid w:val="00AE4609"/>
+    <w:rPr>
+      <w:color w:val="808080"/>
     </w:rPr>
   </w:style>
 </w:styles>

</xml_diff>